<commit_message>
Desenvolvimento da Home e alteração dos requisitos da documentação
</commit_message>
<xml_diff>
--- a/Documentação - Peneirando.docx
+++ b/Documentação - Peneirando.docx
@@ -214,7 +214,27 @@
           <w:szCs w:val="24"/>
           <w:lang w:eastAsia="pt-BR"/>
         </w:rPr>
-        <w:t>, como de Vinícius Jr. e Rodrygo, ambos transferidos ao Real Madrid por cerca de € 45,0 milhões</w:t>
+        <w:t xml:space="preserve">, como de Vinícius Jr. e </w:t>
+      </w:r>
+      <w:proofErr w:type="spellStart"/>
+      <w:r>
+        <w:rPr>
+          <w:rFonts w:ascii="Arial" w:eastAsia="Times New Roman" w:hAnsi="Arial" w:cs="Arial"/>
+          <w:sz w:val="24"/>
+          <w:szCs w:val="24"/>
+          <w:lang w:eastAsia="pt-BR"/>
+        </w:rPr>
+        <w:t>Rodrygo</w:t>
+      </w:r>
+      <w:proofErr w:type="spellEnd"/>
+      <w:r>
+        <w:rPr>
+          <w:rFonts w:ascii="Arial" w:eastAsia="Times New Roman" w:hAnsi="Arial" w:cs="Arial"/>
+          <w:sz w:val="24"/>
+          <w:szCs w:val="24"/>
+          <w:lang w:eastAsia="pt-BR"/>
+        </w:rPr>
+        <w:t>, ambos transferidos ao Real Madrid por cerca de € 45,0 milhões</w:t>
       </w:r>
       <w:r>
         <w:rPr>
@@ -330,7 +350,27 @@
           <w:szCs w:val="24"/>
           <w:lang w:eastAsia="pt-BR"/>
         </w:rPr>
-        <w:t>a, mesmo em um cenário pré-pandemia</w:t>
+        <w:t xml:space="preserve">a, mesmo em um cenário </w:t>
+      </w:r>
+      <w:proofErr w:type="spellStart"/>
+      <w:r>
+        <w:rPr>
+          <w:rFonts w:ascii="Arial" w:eastAsia="Times New Roman" w:hAnsi="Arial" w:cs="Arial"/>
+          <w:sz w:val="24"/>
+          <w:szCs w:val="24"/>
+          <w:lang w:eastAsia="pt-BR"/>
+        </w:rPr>
+        <w:t>pré</w:t>
+      </w:r>
+      <w:proofErr w:type="spellEnd"/>
+      <w:r>
+        <w:rPr>
+          <w:rFonts w:ascii="Arial" w:eastAsia="Times New Roman" w:hAnsi="Arial" w:cs="Arial"/>
+          <w:sz w:val="24"/>
+          <w:szCs w:val="24"/>
+          <w:lang w:eastAsia="pt-BR"/>
+        </w:rPr>
+        <w:t>-pandemia</w:t>
       </w:r>
       <w:r>
         <w:rPr>
@@ -1194,7 +1234,47 @@
           <w:sz w:val="24"/>
           <w:szCs w:val="24"/>
         </w:rPr>
-        <w:t>Na aba “Peneiras’, ao clicas sobre um dos escudos representando a peneira, um texto deve surgir abaixo do tópico com os dados da peneira (local, data, horário e requisitos);</w:t>
+        <w:t>Na aba “Peneiras’, ao clicas sobre um dos escudos representando a peneira, um texto deve surgir abaixo do tópico com os dados da peneira (</w:t>
+      </w:r>
+      <w:r>
+        <w:rPr>
+          <w:rFonts w:ascii="Arial" w:hAnsi="Arial" w:cs="Arial"/>
+          <w:sz w:val="24"/>
+          <w:szCs w:val="24"/>
+        </w:rPr>
+        <w:t xml:space="preserve">Clube, </w:t>
+      </w:r>
+      <w:r>
+        <w:rPr>
+          <w:rFonts w:ascii="Arial" w:hAnsi="Arial" w:cs="Arial"/>
+          <w:sz w:val="24"/>
+          <w:szCs w:val="24"/>
+        </w:rPr>
+        <w:t xml:space="preserve">local, data, horário e </w:t>
+      </w:r>
+      <w:r>
+        <w:rPr>
+          <w:rFonts w:ascii="Arial" w:hAnsi="Arial" w:cs="Arial"/>
+          <w:sz w:val="24"/>
+          <w:szCs w:val="24"/>
+        </w:rPr>
+        <w:t>informações</w:t>
+      </w:r>
+      <w:r>
+        <w:rPr>
+          <w:rFonts w:ascii="Arial" w:hAnsi="Arial" w:cs="Arial"/>
+          <w:sz w:val="24"/>
+          <w:szCs w:val="24"/>
+        </w:rPr>
+        <w:t xml:space="preserve"> gerais</w:t>
+      </w:r>
+      <w:r>
+        <w:rPr>
+          <w:rFonts w:ascii="Arial" w:hAnsi="Arial" w:cs="Arial"/>
+          <w:sz w:val="24"/>
+          <w:szCs w:val="24"/>
+        </w:rPr>
+        <w:t>);</w:t>
       </w:r>
     </w:p>
     <w:p>
@@ -1217,7 +1297,15 @@
           <w:sz w:val="24"/>
           <w:szCs w:val="24"/>
         </w:rPr>
-        <w:t>Na aba “Sobre nós”, deve haver um breve texto sobre nosso trabalho e missão, bem como os créditos à equipe de desenvolvimento;</w:t>
+        <w:t>Ainda na aba “Peneiras”</w:t>
+      </w:r>
+      <w:r>
+        <w:rPr>
+          <w:rFonts w:ascii="Arial" w:hAnsi="Arial" w:cs="Arial"/>
+          <w:sz w:val="24"/>
+          <w:szCs w:val="24"/>
+        </w:rPr>
+        <w:t xml:space="preserve"> deve haver um breve texto sobre nosso trabalho e missão, bem como os créditos à equipe de desenvolvimento;</w:t>
       </w:r>
     </w:p>
     <w:p>
@@ -2085,7 +2173,23 @@
           <w:sz w:val="24"/>
           <w:szCs w:val="24"/>
         </w:rPr>
-        <w:t>Após o acesso do usuário, a aba “meu perfil” fica habilitada e o usuário pode consultar seus dados de cadastro;</w:t>
+        <w:t>Após o acesso do usuário, a aba “</w:t>
+      </w:r>
+      <w:r>
+        <w:rPr>
+          <w:rFonts w:ascii="Arial" w:hAnsi="Arial" w:cs="Arial"/>
+          <w:sz w:val="24"/>
+          <w:szCs w:val="24"/>
+        </w:rPr>
+        <w:t>P</w:t>
+      </w:r>
+      <w:r>
+        <w:rPr>
+          <w:rFonts w:ascii="Arial" w:hAnsi="Arial" w:cs="Arial"/>
+          <w:sz w:val="24"/>
+          <w:szCs w:val="24"/>
+        </w:rPr>
+        <w:t>erfil” fica habilitada e o usuário pode consultar seus dados de cadastro;</w:t>
       </w:r>
     </w:p>
     <w:p>

</xml_diff>

<commit_message>
Adição do script e do modelo lógico
</commit_message>
<xml_diff>
--- a/Documentação - Peneirando.docx
+++ b/Documentação - Peneirando.docx
@@ -1348,7 +1348,7 @@
           <w:sz w:val="24"/>
           <w:szCs w:val="24"/>
         </w:rPr>
-        <w:t xml:space="preserve"> de todas as abas da página deve conter os contatos de nossa equipe (e-mail, telefone fixo, </w:t>
+        <w:t xml:space="preserve"> de todas as abas da página deve conter os contatos de nossa equipe (e-mail, </w:t>
       </w:r>
       <w:proofErr w:type="spellStart"/>
       <w:r>
@@ -1542,7 +1542,7 @@
           <w:sz w:val="24"/>
           <w:szCs w:val="24"/>
         </w:rPr>
-        <w:t>Formulário de Dados Pessoais:</w:t>
+        <w:t>Dados Pessoais:</w:t>
       </w:r>
     </w:p>
     <w:p>
@@ -1588,7 +1588,7 @@
           <w:sz w:val="24"/>
           <w:szCs w:val="24"/>
         </w:rPr>
-        <w:t>Nacionalidade;</w:t>
+        <w:t>Data de nascimento;</w:t>
       </w:r>
     </w:p>
     <w:p>
@@ -1612,7 +1612,7 @@
           <w:szCs w:val="24"/>
         </w:rPr>
         <w:lastRenderedPageBreak/>
-        <w:t>Data de nascimento;</w:t>
+        <w:t>Gênero;</w:t>
       </w:r>
     </w:p>
     <w:p>
@@ -1635,7 +1635,7 @@
           <w:sz w:val="24"/>
           <w:szCs w:val="24"/>
         </w:rPr>
-        <w:t>Telefone fixo;</w:t>
+        <w:t>Telefone celular;</w:t>
       </w:r>
     </w:p>
     <w:p>
@@ -1658,7 +1658,7 @@
           <w:sz w:val="24"/>
           <w:szCs w:val="24"/>
         </w:rPr>
-        <w:t>Telefone celular;</w:t>
+        <w:t>E-mail;</w:t>
       </w:r>
     </w:p>
     <w:p>
@@ -1681,7 +1681,30 @@
           <w:sz w:val="24"/>
           <w:szCs w:val="24"/>
         </w:rPr>
-        <w:t>E-mail;</w:t>
+        <w:t>Senha de acesso.</w:t>
+      </w:r>
+    </w:p>
+    <w:p>
+      <w:pPr>
+        <w:pStyle w:val="PargrafodaLista"/>
+        <w:numPr>
+          <w:ilvl w:val="1"/>
+          <w:numId w:val="3"/>
+        </w:numPr>
+        <w:jc w:val="both"/>
+        <w:rPr>
+          <w:rFonts w:ascii="Arial" w:hAnsi="Arial" w:cs="Arial"/>
+          <w:sz w:val="24"/>
+          <w:szCs w:val="24"/>
+        </w:rPr>
+      </w:pPr>
+      <w:r>
+        <w:rPr>
+          <w:rFonts w:ascii="Arial" w:hAnsi="Arial" w:cs="Arial"/>
+          <w:sz w:val="24"/>
+          <w:szCs w:val="24"/>
+        </w:rPr>
+        <w:t>Endereço:</w:t>
       </w:r>
     </w:p>
     <w:p>
@@ -1704,7 +1727,122 @@
           <w:sz w:val="24"/>
           <w:szCs w:val="24"/>
         </w:rPr>
-        <w:t>Senha de acesso.</w:t>
+        <w:t>Estado;</w:t>
+      </w:r>
+    </w:p>
+    <w:p>
+      <w:pPr>
+        <w:pStyle w:val="PargrafodaLista"/>
+        <w:numPr>
+          <w:ilvl w:val="2"/>
+          <w:numId w:val="3"/>
+        </w:numPr>
+        <w:jc w:val="both"/>
+        <w:rPr>
+          <w:rFonts w:ascii="Arial" w:hAnsi="Arial" w:cs="Arial"/>
+          <w:sz w:val="24"/>
+          <w:szCs w:val="24"/>
+        </w:rPr>
+      </w:pPr>
+      <w:r>
+        <w:rPr>
+          <w:rFonts w:ascii="Arial" w:hAnsi="Arial" w:cs="Arial"/>
+          <w:sz w:val="24"/>
+          <w:szCs w:val="24"/>
+        </w:rPr>
+        <w:t>Município;</w:t>
+      </w:r>
+    </w:p>
+    <w:p>
+      <w:pPr>
+        <w:pStyle w:val="PargrafodaLista"/>
+        <w:numPr>
+          <w:ilvl w:val="2"/>
+          <w:numId w:val="3"/>
+        </w:numPr>
+        <w:jc w:val="both"/>
+        <w:rPr>
+          <w:rFonts w:ascii="Arial" w:hAnsi="Arial" w:cs="Arial"/>
+          <w:sz w:val="24"/>
+          <w:szCs w:val="24"/>
+        </w:rPr>
+      </w:pPr>
+      <w:r>
+        <w:rPr>
+          <w:rFonts w:ascii="Arial" w:hAnsi="Arial" w:cs="Arial"/>
+          <w:sz w:val="24"/>
+          <w:szCs w:val="24"/>
+        </w:rPr>
+        <w:t>CEP;</w:t>
+      </w:r>
+    </w:p>
+    <w:p>
+      <w:pPr>
+        <w:pStyle w:val="PargrafodaLista"/>
+        <w:numPr>
+          <w:ilvl w:val="2"/>
+          <w:numId w:val="3"/>
+        </w:numPr>
+        <w:jc w:val="both"/>
+        <w:rPr>
+          <w:rFonts w:ascii="Arial" w:hAnsi="Arial" w:cs="Arial"/>
+          <w:sz w:val="24"/>
+          <w:szCs w:val="24"/>
+        </w:rPr>
+      </w:pPr>
+      <w:r>
+        <w:rPr>
+          <w:rFonts w:ascii="Arial" w:hAnsi="Arial" w:cs="Arial"/>
+          <w:sz w:val="24"/>
+          <w:szCs w:val="24"/>
+        </w:rPr>
+        <w:t>Rua;</w:t>
+      </w:r>
+    </w:p>
+    <w:p>
+      <w:pPr>
+        <w:pStyle w:val="PargrafodaLista"/>
+        <w:numPr>
+          <w:ilvl w:val="2"/>
+          <w:numId w:val="3"/>
+        </w:numPr>
+        <w:jc w:val="both"/>
+        <w:rPr>
+          <w:rFonts w:ascii="Arial" w:hAnsi="Arial" w:cs="Arial"/>
+          <w:sz w:val="24"/>
+          <w:szCs w:val="24"/>
+        </w:rPr>
+      </w:pPr>
+      <w:r>
+        <w:rPr>
+          <w:rFonts w:ascii="Arial" w:hAnsi="Arial" w:cs="Arial"/>
+          <w:sz w:val="24"/>
+          <w:szCs w:val="24"/>
+        </w:rPr>
+        <w:t>Número;</w:t>
+      </w:r>
+    </w:p>
+    <w:p>
+      <w:pPr>
+        <w:pStyle w:val="PargrafodaLista"/>
+        <w:numPr>
+          <w:ilvl w:val="2"/>
+          <w:numId w:val="3"/>
+        </w:numPr>
+        <w:jc w:val="both"/>
+        <w:rPr>
+          <w:rFonts w:ascii="Arial" w:hAnsi="Arial" w:cs="Arial"/>
+          <w:sz w:val="24"/>
+          <w:szCs w:val="24"/>
+        </w:rPr>
+      </w:pPr>
+      <w:r>
+        <w:rPr>
+          <w:rFonts w:ascii="Arial" w:hAnsi="Arial" w:cs="Arial"/>
+          <w:sz w:val="24"/>
+          <w:szCs w:val="24"/>
+        </w:rPr>
+        <w:t>Bairro.</w:t>
       </w:r>
     </w:p>
     <w:p>
@@ -1727,7 +1865,7 @@
           <w:sz w:val="24"/>
           <w:szCs w:val="24"/>
         </w:rPr>
-        <w:t>Formulário de Endereço:</w:t>
+        <w:t>Características Físicas/Técnicas e Experiências:</w:t>
       </w:r>
     </w:p>
     <w:p>
@@ -1750,7 +1888,7 @@
           <w:sz w:val="24"/>
           <w:szCs w:val="24"/>
         </w:rPr>
-        <w:t>País;</w:t>
+        <w:t>Posição;</w:t>
       </w:r>
     </w:p>
     <w:p>
@@ -1773,7 +1911,7 @@
           <w:sz w:val="24"/>
           <w:szCs w:val="24"/>
         </w:rPr>
-        <w:t>Estado;</w:t>
+        <w:t>Perna dominante (canhoto, destro ou ambidestro);</w:t>
       </w:r>
     </w:p>
     <w:p>
@@ -1796,7 +1934,7 @@
           <w:sz w:val="24"/>
           <w:szCs w:val="24"/>
         </w:rPr>
-        <w:t>Município;</w:t>
+        <w:t>Altura;</w:t>
       </w:r>
     </w:p>
     <w:p>
@@ -1819,7 +1957,7 @@
           <w:sz w:val="24"/>
           <w:szCs w:val="24"/>
         </w:rPr>
-        <w:t>CEP;</w:t>
+        <w:t>Peso;</w:t>
       </w:r>
     </w:p>
     <w:p>
@@ -1842,7 +1980,7 @@
           <w:sz w:val="24"/>
           <w:szCs w:val="24"/>
         </w:rPr>
-        <w:t>Rua;</w:t>
+        <w:t>Principais características (campo de texto);</w:t>
       </w:r>
     </w:p>
     <w:p>
@@ -1865,213 +2003,6 @@
           <w:sz w:val="24"/>
           <w:szCs w:val="24"/>
         </w:rPr>
-        <w:t>Número;</w:t>
-      </w:r>
-    </w:p>
-    <w:p>
-      <w:pPr>
-        <w:pStyle w:val="PargrafodaLista"/>
-        <w:numPr>
-          <w:ilvl w:val="2"/>
-          <w:numId w:val="3"/>
-        </w:numPr>
-        <w:jc w:val="both"/>
-        <w:rPr>
-          <w:rFonts w:ascii="Arial" w:hAnsi="Arial" w:cs="Arial"/>
-          <w:sz w:val="24"/>
-          <w:szCs w:val="24"/>
-        </w:rPr>
-      </w:pPr>
-      <w:r>
-        <w:rPr>
-          <w:rFonts w:ascii="Arial" w:hAnsi="Arial" w:cs="Arial"/>
-          <w:sz w:val="24"/>
-          <w:szCs w:val="24"/>
-        </w:rPr>
-        <w:t>Bairro.</w:t>
-      </w:r>
-    </w:p>
-    <w:p>
-      <w:pPr>
-        <w:pStyle w:val="PargrafodaLista"/>
-        <w:numPr>
-          <w:ilvl w:val="1"/>
-          <w:numId w:val="3"/>
-        </w:numPr>
-        <w:jc w:val="both"/>
-        <w:rPr>
-          <w:rFonts w:ascii="Arial" w:hAnsi="Arial" w:cs="Arial"/>
-          <w:sz w:val="24"/>
-          <w:szCs w:val="24"/>
-        </w:rPr>
-      </w:pPr>
-      <w:r>
-        <w:rPr>
-          <w:rFonts w:ascii="Arial" w:hAnsi="Arial" w:cs="Arial"/>
-          <w:sz w:val="24"/>
-          <w:szCs w:val="24"/>
-        </w:rPr>
-        <w:t>Formulário de Características Físicas/Técnicas e Experiências:</w:t>
-      </w:r>
-    </w:p>
-    <w:p>
-      <w:pPr>
-        <w:pStyle w:val="PargrafodaLista"/>
-        <w:numPr>
-          <w:ilvl w:val="2"/>
-          <w:numId w:val="3"/>
-        </w:numPr>
-        <w:jc w:val="both"/>
-        <w:rPr>
-          <w:rFonts w:ascii="Arial" w:hAnsi="Arial" w:cs="Arial"/>
-          <w:sz w:val="24"/>
-          <w:szCs w:val="24"/>
-        </w:rPr>
-      </w:pPr>
-      <w:r>
-        <w:rPr>
-          <w:rFonts w:ascii="Arial" w:hAnsi="Arial" w:cs="Arial"/>
-          <w:sz w:val="24"/>
-          <w:szCs w:val="24"/>
-        </w:rPr>
-        <w:t>Posição primária;</w:t>
-      </w:r>
-    </w:p>
-    <w:p>
-      <w:pPr>
-        <w:pStyle w:val="PargrafodaLista"/>
-        <w:numPr>
-          <w:ilvl w:val="2"/>
-          <w:numId w:val="3"/>
-        </w:numPr>
-        <w:jc w:val="both"/>
-        <w:rPr>
-          <w:rFonts w:ascii="Arial" w:hAnsi="Arial" w:cs="Arial"/>
-          <w:sz w:val="24"/>
-          <w:szCs w:val="24"/>
-        </w:rPr>
-      </w:pPr>
-      <w:r>
-        <w:rPr>
-          <w:rFonts w:ascii="Arial" w:hAnsi="Arial" w:cs="Arial"/>
-          <w:sz w:val="24"/>
-          <w:szCs w:val="24"/>
-        </w:rPr>
-        <w:t>Posição secundária;</w:t>
-      </w:r>
-    </w:p>
-    <w:p>
-      <w:pPr>
-        <w:pStyle w:val="PargrafodaLista"/>
-        <w:numPr>
-          <w:ilvl w:val="2"/>
-          <w:numId w:val="3"/>
-        </w:numPr>
-        <w:jc w:val="both"/>
-        <w:rPr>
-          <w:rFonts w:ascii="Arial" w:hAnsi="Arial" w:cs="Arial"/>
-          <w:sz w:val="24"/>
-          <w:szCs w:val="24"/>
-        </w:rPr>
-      </w:pPr>
-      <w:r>
-        <w:rPr>
-          <w:rFonts w:ascii="Arial" w:hAnsi="Arial" w:cs="Arial"/>
-          <w:sz w:val="24"/>
-          <w:szCs w:val="24"/>
-        </w:rPr>
-        <w:t>Perna dominante (canhoto, destro ou ambidestro);</w:t>
-      </w:r>
-    </w:p>
-    <w:p>
-      <w:pPr>
-        <w:pStyle w:val="PargrafodaLista"/>
-        <w:numPr>
-          <w:ilvl w:val="2"/>
-          <w:numId w:val="3"/>
-        </w:numPr>
-        <w:jc w:val="both"/>
-        <w:rPr>
-          <w:rFonts w:ascii="Arial" w:hAnsi="Arial" w:cs="Arial"/>
-          <w:sz w:val="24"/>
-          <w:szCs w:val="24"/>
-        </w:rPr>
-      </w:pPr>
-      <w:r>
-        <w:rPr>
-          <w:rFonts w:ascii="Arial" w:hAnsi="Arial" w:cs="Arial"/>
-          <w:sz w:val="24"/>
-          <w:szCs w:val="24"/>
-        </w:rPr>
-        <w:t>Altura;</w:t>
-      </w:r>
-    </w:p>
-    <w:p>
-      <w:pPr>
-        <w:pStyle w:val="PargrafodaLista"/>
-        <w:numPr>
-          <w:ilvl w:val="2"/>
-          <w:numId w:val="3"/>
-        </w:numPr>
-        <w:jc w:val="both"/>
-        <w:rPr>
-          <w:rFonts w:ascii="Arial" w:hAnsi="Arial" w:cs="Arial"/>
-          <w:sz w:val="24"/>
-          <w:szCs w:val="24"/>
-        </w:rPr>
-      </w:pPr>
-      <w:r>
-        <w:rPr>
-          <w:rFonts w:ascii="Arial" w:hAnsi="Arial" w:cs="Arial"/>
-          <w:sz w:val="24"/>
-          <w:szCs w:val="24"/>
-        </w:rPr>
-        <w:t>Peso;</w:t>
-      </w:r>
-    </w:p>
-    <w:p>
-      <w:pPr>
-        <w:pStyle w:val="PargrafodaLista"/>
-        <w:numPr>
-          <w:ilvl w:val="2"/>
-          <w:numId w:val="3"/>
-        </w:numPr>
-        <w:jc w:val="both"/>
-        <w:rPr>
-          <w:rFonts w:ascii="Arial" w:hAnsi="Arial" w:cs="Arial"/>
-          <w:sz w:val="24"/>
-          <w:szCs w:val="24"/>
-        </w:rPr>
-      </w:pPr>
-      <w:r>
-        <w:rPr>
-          <w:rFonts w:ascii="Arial" w:hAnsi="Arial" w:cs="Arial"/>
-          <w:sz w:val="24"/>
-          <w:szCs w:val="24"/>
-        </w:rPr>
-        <w:t>Principais características (campo de texto);</w:t>
-      </w:r>
-    </w:p>
-    <w:p>
-      <w:pPr>
-        <w:pStyle w:val="PargrafodaLista"/>
-        <w:numPr>
-          <w:ilvl w:val="2"/>
-          <w:numId w:val="3"/>
-        </w:numPr>
-        <w:jc w:val="both"/>
-        <w:rPr>
-          <w:rFonts w:ascii="Arial" w:hAnsi="Arial" w:cs="Arial"/>
-          <w:sz w:val="24"/>
-          <w:szCs w:val="24"/>
-        </w:rPr>
-      </w:pPr>
-      <w:r>
-        <w:rPr>
-          <w:rFonts w:ascii="Arial" w:hAnsi="Arial" w:cs="Arial"/>
-          <w:sz w:val="24"/>
-          <w:szCs w:val="24"/>
-        </w:rPr>
         <w:t>Experiência profissional / amadora (campo de texto).</w:t>
       </w:r>
     </w:p>
@@ -2299,6 +2230,54 @@
         </w:rPr>
         <w:t>Criptografar o banco de dados e usar https no site a fim de proteger os dados.</w:t>
       </w:r>
+    </w:p>
+    <w:p>
+      <w:pPr>
+        <w:pStyle w:val="PargrafodaLista"/>
+        <w:ind w:left="1440"/>
+        <w:jc w:val="both"/>
+        <w:rPr>
+          <w:rFonts w:ascii="Arial" w:hAnsi="Arial" w:cs="Arial"/>
+          <w:sz w:val="24"/>
+          <w:szCs w:val="24"/>
+        </w:rPr>
+      </w:pPr>
+    </w:p>
+    <w:p>
+      <w:pPr>
+        <w:pStyle w:val="PargrafodaLista"/>
+        <w:ind w:left="1440"/>
+        <w:jc w:val="both"/>
+        <w:rPr>
+          <w:rFonts w:ascii="Arial" w:hAnsi="Arial" w:cs="Arial"/>
+          <w:sz w:val="24"/>
+          <w:szCs w:val="24"/>
+        </w:rPr>
+      </w:pPr>
+    </w:p>
+    <w:p>
+      <w:pPr>
+        <w:pStyle w:val="PargrafodaLista"/>
+        <w:ind w:left="1440"/>
+        <w:jc w:val="both"/>
+        <w:rPr>
+          <w:rFonts w:ascii="Arial" w:hAnsi="Arial" w:cs="Arial"/>
+          <w:sz w:val="24"/>
+          <w:szCs w:val="24"/>
+        </w:rPr>
+      </w:pPr>
+    </w:p>
+    <w:p>
+      <w:pPr>
+        <w:pStyle w:val="PargrafodaLista"/>
+        <w:ind w:left="1440"/>
+        <w:jc w:val="both"/>
+        <w:rPr>
+          <w:rFonts w:ascii="Arial" w:hAnsi="Arial" w:cs="Arial"/>
+          <w:sz w:val="24"/>
+          <w:szCs w:val="24"/>
+        </w:rPr>
+      </w:pPr>
     </w:p>
     <w:p>
       <w:pPr>

</xml_diff>

<commit_message>
Desenvolvimento do site com integração das métricas de usuário e finalização da documentação e da modelagem lógica do BD
</commit_message>
<xml_diff>
--- a/Documentação - Peneirando.docx
+++ b/Documentação - Peneirando.docx
@@ -8,11 +8,19 @@
           <w:rFonts w:ascii="Arial" w:hAnsi="Arial" w:cs="Arial"/>
         </w:rPr>
       </w:pPr>
-      <w:r>
-        <w:rPr>
-          <w:rFonts w:ascii="Arial" w:hAnsi="Arial" w:cs="Arial"/>
-        </w:rPr>
-        <w:t>Nome: Cauã Benini da Silva</w:t>
+      <w:proofErr w:type="spellStart"/>
+      <w:r>
+        <w:rPr>
+          <w:rFonts w:ascii="Arial" w:hAnsi="Arial" w:cs="Arial"/>
+        </w:rPr>
+        <w:t>ome</w:t>
+      </w:r>
+      <w:proofErr w:type="spellEnd"/>
+      <w:r>
+        <w:rPr>
+          <w:rFonts w:ascii="Arial" w:hAnsi="Arial" w:cs="Arial"/>
+        </w:rPr>
+        <w:t>: Cauã Benini da Silva</w:t>
       </w:r>
       <w:r>
         <w:rPr>
@@ -852,7 +860,16 @@
           <w:sz w:val="24"/>
           <w:szCs w:val="24"/>
         </w:rPr>
-        <w:t>estar no meio e continuar treinando, mesmo que com o pessoal da várzea, e cultivei alguns colegas que se deram bem no meio do futebol: alguns que estão em bases de clubes de futsal no ABC paulista e outros que até viajaram para fora do país com tudo pago para fazer testes na Europa.</w:t>
+        <w:t xml:space="preserve">estar no meio e continuar treinando, mesmo que com o pessoal da várzea, e cultivei alguns colegas que se deram bem no meio do futebol: alguns que estão em bases de clubes de futsal </w:t>
+      </w:r>
+      <w:r>
+        <w:rPr>
+          <w:rFonts w:ascii="Arial" w:hAnsi="Arial" w:cs="Arial"/>
+          <w:sz w:val="24"/>
+          <w:szCs w:val="24"/>
+        </w:rPr>
+        <w:lastRenderedPageBreak/>
+        <w:t>no ABC paulista e outros que até viajaram para fora do país com tudo pago para fazer testes na Europa.</w:t>
       </w:r>
     </w:p>
     <w:p>
@@ -1515,7 +1532,6 @@
           <w:sz w:val="24"/>
           <w:szCs w:val="24"/>
         </w:rPr>
-        <w:lastRenderedPageBreak/>
         <w:t>O</w:t>
       </w:r>
       <w:r>
@@ -1603,6 +1619,7 @@
           <w:sz w:val="24"/>
           <w:szCs w:val="24"/>
         </w:rPr>
+        <w:lastRenderedPageBreak/>
         <w:t>O formulário deve ser dividido em três etapas:</w:t>
       </w:r>
     </w:p>
@@ -2164,7 +2181,6 @@
           <w:sz w:val="24"/>
           <w:szCs w:val="24"/>
         </w:rPr>
-        <w:lastRenderedPageBreak/>
         <w:t>O login do usuário deve ser feito com e-mail e senha escolhidos no formulário;</w:t>
       </w:r>
     </w:p>
@@ -2227,39 +2243,7 @@
           <w:sz w:val="24"/>
           <w:szCs w:val="24"/>
         </w:rPr>
-        <w:t xml:space="preserve">O usuário poderá </w:t>
-      </w:r>
-      <w:r>
-        <w:rPr>
-          <w:rFonts w:ascii="Arial" w:hAnsi="Arial" w:cs="Arial"/>
-          <w:sz w:val="24"/>
-          <w:szCs w:val="24"/>
-        </w:rPr>
-        <w:t>alterar</w:t>
-      </w:r>
-      <w:r>
-        <w:rPr>
-          <w:rFonts w:ascii="Arial" w:hAnsi="Arial" w:cs="Arial"/>
-          <w:sz w:val="24"/>
-          <w:szCs w:val="24"/>
-        </w:rPr>
-        <w:t xml:space="preserve"> seus dados de cadastro na aba “</w:t>
-      </w:r>
-      <w:r>
-        <w:rPr>
-          <w:rFonts w:ascii="Arial" w:hAnsi="Arial" w:cs="Arial"/>
-          <w:sz w:val="24"/>
-          <w:szCs w:val="24"/>
-        </w:rPr>
-        <w:t>P</w:t>
-      </w:r>
-      <w:r>
-        <w:rPr>
-          <w:rFonts w:ascii="Arial" w:hAnsi="Arial" w:cs="Arial"/>
-          <w:sz w:val="24"/>
-          <w:szCs w:val="24"/>
-        </w:rPr>
-        <w:t>erfil”;</w:t>
+        <w:t>O usuário poderá alterar seus dados de cadastro na aba “Perfil”;</w:t>
       </w:r>
     </w:p>
     <w:p>
@@ -2433,6 +2417,7 @@
           <w:sz w:val="24"/>
           <w:szCs w:val="24"/>
         </w:rPr>
+        <w:lastRenderedPageBreak/>
         <w:t xml:space="preserve">Backlog: </w:t>
       </w:r>
     </w:p>
@@ -3276,15 +3261,7 @@
                 <w:sz w:val="24"/>
                 <w:szCs w:val="24"/>
               </w:rPr>
-              <w:t xml:space="preserve"> e Redes Sociais) e um campo de texto para atendimento via e-mail</w:t>
-            </w:r>
-            <w:r>
-              <w:rPr>
-                <w:rFonts w:ascii="Arial" w:hAnsi="Arial" w:cs="Arial"/>
-                <w:sz w:val="24"/>
-                <w:szCs w:val="24"/>
-              </w:rPr>
-              <w:t>.</w:t>
+              <w:t xml:space="preserve"> e Redes Sociais) e um campo de texto para atendimento via e-mail.</w:t>
             </w:r>
           </w:p>
         </w:tc>
@@ -3908,6 +3885,7 @@
                 <w:sz w:val="24"/>
                 <w:szCs w:val="24"/>
               </w:rPr>
+              <w:lastRenderedPageBreak/>
               <w:t>Município;</w:t>
             </w:r>
           </w:p>
@@ -4198,6 +4176,7 @@
                 <w:sz w:val="24"/>
                 <w:szCs w:val="24"/>
               </w:rPr>
+              <w:lastRenderedPageBreak/>
               <w:t>Importante</w:t>
             </w:r>
           </w:p>
@@ -4275,15 +4254,7 @@
                 <w:sz w:val="24"/>
                 <w:szCs w:val="24"/>
               </w:rPr>
-              <w:t>Os dados do cadastro do usuário devem ser confirmados pelo e-mail do mesmo</w:t>
-            </w:r>
-            <w:r>
-              <w:rPr>
-                <w:rFonts w:ascii="Arial" w:hAnsi="Arial" w:cs="Arial"/>
-                <w:sz w:val="24"/>
-                <w:szCs w:val="24"/>
-              </w:rPr>
-              <w:t>.</w:t>
+              <w:t>Os dados do cadastro do usuário devem ser confirmados pelo e-mail do mesmo.</w:t>
             </w:r>
           </w:p>
         </w:tc>
@@ -5281,6 +5252,7 @@
           <w:sz w:val="24"/>
           <w:szCs w:val="24"/>
         </w:rPr>
+        <w:lastRenderedPageBreak/>
         <w:t>Gestão de Projeto:</w:t>
       </w:r>
     </w:p>
@@ -5469,7 +5441,6 @@
           <w:sz w:val="24"/>
           <w:szCs w:val="24"/>
         </w:rPr>
-        <w:lastRenderedPageBreak/>
         <w:t>LLD:</w:t>
       </w:r>
     </w:p>
@@ -5497,18 +5468,13 @@
       </w:pPr>
       <w:r>
         <w:rPr>
-          <w:rFonts w:ascii="Arial" w:hAnsi="Arial" w:cs="Arial"/>
-          <w:b/>
-          <w:bCs/>
           <w:noProof/>
-          <w:sz w:val="24"/>
-          <w:szCs w:val="24"/>
         </w:rPr>
         <w:drawing>
-          <wp:inline distT="0" distB="0" distL="0" distR="0" wp14:anchorId="6AC000D5" wp14:editId="0C9461DB">
-            <wp:extent cx="4981903" cy="2799020"/>
-            <wp:effectExtent l="0" t="0" r="0" b="1905"/>
-            <wp:docPr id="1" name="Imagem 1"/>
+          <wp:inline distT="0" distB="0" distL="0" distR="0" wp14:anchorId="41D4599D" wp14:editId="426D338E">
+            <wp:extent cx="4981575" cy="2801257"/>
+            <wp:effectExtent l="0" t="0" r="0" b="0"/>
+            <wp:docPr id="4" name="Imagem 4"/>
             <wp:cNvGraphicFramePr>
               <a:graphicFrameLocks xmlns:a="http://schemas.openxmlformats.org/drawingml/2006/main" noChangeAspect="1"/>
             </wp:cNvGraphicFramePr>
@@ -5516,7 +5482,7 @@
               <a:graphicData uri="http://schemas.openxmlformats.org/drawingml/2006/picture">
                 <pic:pic xmlns:pic="http://schemas.openxmlformats.org/drawingml/2006/picture">
                   <pic:nvPicPr>
-                    <pic:cNvPr id="0" name="Picture 1"/>
+                    <pic:cNvPr id="0" name="Picture 3"/>
                     <pic:cNvPicPr>
                       <a:picLocks noChangeAspect="1" noChangeArrowheads="1" noCrop="1"/>
                     </pic:cNvPicPr>
@@ -5537,7 +5503,7 @@
                   <pic:spPr bwMode="auto">
                     <a:xfrm>
                       <a:off x="0" y="0"/>
-                      <a:ext cx="4981903" cy="2799020"/>
+                      <a:ext cx="4988214" cy="2804990"/>
                     </a:xfrm>
                     <a:prstGeom prst="rect">
                       <a:avLst/>
@@ -5577,8 +5543,96 @@
           <w:sz w:val="24"/>
           <w:szCs w:val="24"/>
         </w:rPr>
+        <w:lastRenderedPageBreak/>
         <w:t>Suporte:</w:t>
       </w:r>
+    </w:p>
+    <w:p>
+      <w:pPr>
+        <w:pStyle w:val="PargrafodaLista"/>
+        <w:rPr>
+          <w:rFonts w:ascii="Arial" w:hAnsi="Arial" w:cs="Arial"/>
+          <w:b/>
+          <w:bCs/>
+          <w:sz w:val="24"/>
+          <w:szCs w:val="24"/>
+        </w:rPr>
+      </w:pPr>
+    </w:p>
+    <w:p>
+      <w:pPr>
+        <w:rPr>
+          <w:rFonts w:ascii="Arial" w:hAnsi="Arial" w:cs="Arial"/>
+          <w:b/>
+          <w:bCs/>
+          <w:sz w:val="24"/>
+          <w:szCs w:val="24"/>
+        </w:rPr>
+      </w:pPr>
+      <w:r>
+        <w:rPr>
+          <w:noProof/>
+        </w:rPr>
+        <w:drawing>
+          <wp:inline distT="0" distB="0" distL="0" distR="0" wp14:anchorId="775B0E98" wp14:editId="392B66A3">
+            <wp:extent cx="6187255" cy="3666226"/>
+            <wp:effectExtent l="0" t="0" r="4445" b="0"/>
+            <wp:docPr id="6" name="Imagem 6"/>
+            <wp:cNvGraphicFramePr>
+              <a:graphicFrameLocks xmlns:a="http://schemas.openxmlformats.org/drawingml/2006/main" noChangeAspect="1"/>
+            </wp:cNvGraphicFramePr>
+            <a:graphic xmlns:a="http://schemas.openxmlformats.org/drawingml/2006/main">
+              <a:graphicData uri="http://schemas.openxmlformats.org/drawingml/2006/picture">
+                <pic:pic xmlns:pic="http://schemas.openxmlformats.org/drawingml/2006/picture">
+                  <pic:nvPicPr>
+                    <pic:cNvPr id="0" name="Picture 7"/>
+                    <pic:cNvPicPr>
+                      <a:picLocks noChangeAspect="1" noChangeArrowheads="1"/>
+                    </pic:cNvPicPr>
+                  </pic:nvPicPr>
+                  <pic:blipFill>
+                    <a:blip r:embed="rId7">
+                      <a:extLst>
+                        <a:ext uri="{28A0092B-C50C-407E-A947-70E740481C1C}">
+                          <a14:useLocalDpi xmlns:a14="http://schemas.microsoft.com/office/drawing/2010/main" val="0"/>
+                        </a:ext>
+                      </a:extLst>
+                    </a:blip>
+                    <a:srcRect/>
+                    <a:stretch>
+                      <a:fillRect/>
+                    </a:stretch>
+                  </pic:blipFill>
+                  <pic:spPr bwMode="auto">
+                    <a:xfrm>
+                      <a:off x="0" y="0"/>
+                      <a:ext cx="6201157" cy="3674464"/>
+                    </a:xfrm>
+                    <a:prstGeom prst="rect">
+                      <a:avLst/>
+                    </a:prstGeom>
+                    <a:noFill/>
+                    <a:ln>
+                      <a:noFill/>
+                    </a:ln>
+                  </pic:spPr>
+                </pic:pic>
+              </a:graphicData>
+            </a:graphic>
+          </wp:inline>
+        </w:drawing>
+      </w:r>
+    </w:p>
+    <w:p>
+      <w:pPr>
+        <w:rPr>
+          <w:rFonts w:ascii="Arial" w:hAnsi="Arial" w:cs="Arial"/>
+          <w:b/>
+          <w:bCs/>
+          <w:sz w:val="24"/>
+          <w:szCs w:val="24"/>
+        </w:rPr>
+      </w:pPr>
     </w:p>
     <w:p>
       <w:pPr>

</xml_diff>